<commit_message>
Finished sin grid usuarios
</commit_message>
<xml_diff>
--- a/Documentacion/Consigna del trabajo.docx
+++ b/Documentacion/Consigna del trabajo.docx
@@ -31,6 +31,13 @@
       <w:r>
         <w:br/>
         <w:t>El mismo formará parte de un sistema para la gestión del Stock de un emprendimiento familiar de Jabones que en un futuro se expandirá a otros productos (tomar esto ultimo en cuenta para el desarrollo del programa).</w:t>
+      </w:r>
+      <w:r>
+        <w:br/>
+      </w:r>
+      <w:r>
+        <w:br/>
+        <w:t>Se requiere que el programa pueda modificar sus diferentes stock, tanto como insertar nuevos productos, modificar los actuales y eliminar.</w:t>
       </w:r>
     </w:p>
     <w:p>

</xml_diff>

<commit_message>
Trabajo Final Entregable con Documentos y Backup
</commit_message>
<xml_diff>
--- a/Documentacion/Consigna del trabajo.docx
+++ b/Documentacion/Consigna del trabajo.docx
@@ -3,18 +3,162 @@
 <w:document xmlns:wpc="http://schemas.microsoft.com/office/word/2010/wordprocessingCanvas" xmlns:cx="http://schemas.microsoft.com/office/drawing/2014/chartex" xmlns:cx1="http://schemas.microsoft.com/office/drawing/2015/9/8/chartex" xmlns:cx2="http://schemas.microsoft.com/office/drawing/2015/10/21/chartex" xmlns:cx3="http://schemas.microsoft.com/office/drawing/2016/5/9/chartex" xmlns:cx4="http://schemas.microsoft.com/office/drawing/2016/5/10/chartex" xmlns:cx5="http://schemas.microsoft.com/office/drawing/2016/5/11/chartex" xmlns:cx6="http://schemas.microsoft.com/office/drawing/2016/5/12/chartex" xmlns:cx7="http://schemas.microsoft.com/office/drawing/2016/5/13/chartex" xmlns:cx8="http://schemas.microsoft.com/office/drawing/2016/5/14/chartex" xmlns:mc="http://schemas.openxmlformats.org/markup-compatibility/2006" xmlns:aink="http://schemas.microsoft.com/office/drawing/2016/ink" xmlns:am3d="http://schemas.microsoft.com/office/drawing/2017/model3d" xmlns:o="urn:schemas-microsoft-com:office:office" xmlns:r="http://schemas.openxmlformats.org/officeDocument/2006/relationships" xmlns:m="http://schemas.openxmlformats.org/officeDocument/2006/math" xmlns:v="urn:schemas-microsoft-com:vml" xmlns:wp14="http://schemas.microsoft.com/office/word/2010/wordprocessingDrawing" xmlns:wp="http://schemas.openxmlformats.org/drawingml/2006/wordprocessingDrawing" xmlns:w10="urn:schemas-microsoft-com:office:word" xmlns:w="http://schemas.openxmlformats.org/wordprocessingml/2006/main" xmlns:w14="http://schemas.microsoft.com/office/word/2010/wordml" xmlns:w15="http://schemas.microsoft.com/office/word/2012/wordml" xmlns:w16cex="http://schemas.microsoft.com/office/word/2018/wordml/cex" xmlns:w16cid="http://schemas.microsoft.com/office/word/2016/wordml/cid" xmlns:w16="http://schemas.microsoft.com/office/word/2018/wordml" xmlns:w16se="http://schemas.microsoft.com/office/word/2015/wordml/symex" xmlns:wpg="http://schemas.microsoft.com/office/word/2010/wordprocessingGroup" xmlns:wpi="http://schemas.microsoft.com/office/word/2010/wordprocessingInk" xmlns:wne="http://schemas.microsoft.com/office/word/2006/wordml" xmlns:wps="http://schemas.microsoft.com/office/word/2010/wordprocessingShape" mc:Ignorable="w14 w15 w16se w16cid w16 w16cex wp14">
   <w:body>
     <w:p>
-      <w:r>
-        <w:t>(PORTADA)</w:t>
+      <w:pPr>
+        <w:jc w:val="center"/>
+        <w:rPr>
+          <w:rFonts w:ascii="Bahnschrift" w:hAnsi="Bahnschrift"/>
+          <w:sz w:val="72"/>
+          <w:szCs w:val="72"/>
+        </w:rPr>
+      </w:pPr>
+      <w:r>
+        <w:rPr>
+          <w:rFonts w:ascii="Bahnschrift" w:hAnsi="Bahnschrift"/>
+          <w:sz w:val="72"/>
+          <w:szCs w:val="72"/>
+        </w:rPr>
+        <w:t>TRABAJO PRACTICO N1</w:t>
       </w:r>
     </w:p>
     <w:p/>
     <w:p>
       <w:r>
+        <w:rPr>
+          <w:noProof/>
+        </w:rPr>
+        <w:drawing>
+          <wp:inline distT="0" distB="0" distL="0" distR="0" wp14:anchorId="4D4ECD7D" wp14:editId="53F07FFF">
+            <wp:extent cx="5612130" cy="3134995"/>
+            <wp:effectExtent l="0" t="0" r="7620" b="8255"/>
+            <wp:docPr id="3" name="Imagen 3" descr="Logo UAI Institucional | Lic. Marcos Gasparutti Asesor en Co… | Flickr"/>
+            <wp:cNvGraphicFramePr>
+              <a:graphicFrameLocks xmlns:a="http://schemas.openxmlformats.org/drawingml/2006/main" noChangeAspect="1"/>
+            </wp:cNvGraphicFramePr>
+            <a:graphic xmlns:a="http://schemas.openxmlformats.org/drawingml/2006/main">
+              <a:graphicData uri="http://schemas.openxmlformats.org/drawingml/2006/picture">
+                <pic:pic xmlns:pic="http://schemas.openxmlformats.org/drawingml/2006/picture">
+                  <pic:nvPicPr>
+                    <pic:cNvPr id="0" name="Picture 1" descr="Logo UAI Institucional | Lic. Marcos Gasparutti Asesor en Co… | Flickr"/>
+                    <pic:cNvPicPr>
+                      <a:picLocks noChangeAspect="1" noChangeArrowheads="1"/>
+                    </pic:cNvPicPr>
+                  </pic:nvPicPr>
+                  <pic:blipFill>
+                    <a:blip r:embed="rId5">
+                      <a:extLst>
+                        <a:ext uri="{28A0092B-C50C-407E-A947-70E740481C1C}">
+                          <a14:useLocalDpi xmlns:a14="http://schemas.microsoft.com/office/drawing/2010/main" val="0"/>
+                        </a:ext>
+                      </a:extLst>
+                    </a:blip>
+                    <a:srcRect/>
+                    <a:stretch>
+                      <a:fillRect/>
+                    </a:stretch>
+                  </pic:blipFill>
+                  <pic:spPr bwMode="auto">
+                    <a:xfrm>
+                      <a:off x="0" y="0"/>
+                      <a:ext cx="5612130" cy="3134995"/>
+                    </a:xfrm>
+                    <a:prstGeom prst="rect">
+                      <a:avLst/>
+                    </a:prstGeom>
+                    <a:noFill/>
+                    <a:ln>
+                      <a:noFill/>
+                    </a:ln>
+                  </pic:spPr>
+                </pic:pic>
+              </a:graphicData>
+            </a:graphic>
+          </wp:inline>
+        </w:drawing>
+      </w:r>
+    </w:p>
+    <w:p/>
+    <w:p/>
+    <w:p>
+      <w:pPr>
+        <w:jc w:val="center"/>
+        <w:rPr>
+          <w:rFonts w:ascii="Bahnschrift" w:hAnsi="Bahnschrift"/>
+          <w:sz w:val="72"/>
+          <w:szCs w:val="72"/>
+        </w:rPr>
+      </w:pPr>
+      <w:r>
+        <w:rPr>
+          <w:rFonts w:ascii="Bahnschrift" w:hAnsi="Bahnschrift"/>
+          <w:sz w:val="72"/>
+          <w:szCs w:val="72"/>
+        </w:rPr>
+        <w:t>LENGUAJES DE ULTIMA GENERACION</w:t>
+      </w:r>
+    </w:p>
+    <w:p>
+      <w:pPr>
+        <w:rPr>
+          <w:rFonts w:ascii="Bahnschrift" w:hAnsi="Bahnschrift"/>
+          <w:sz w:val="72"/>
+          <w:szCs w:val="72"/>
+          <w:u w:val="single"/>
+        </w:rPr>
+      </w:pPr>
+    </w:p>
+    <w:p>
+      <w:pPr>
+        <w:rPr>
+          <w:rFonts w:ascii="Bahnschrift" w:hAnsi="Bahnschrift"/>
+          <w:sz w:val="52"/>
+          <w:szCs w:val="52"/>
+          <w:u w:val="single"/>
+        </w:rPr>
+      </w:pPr>
+      <w:r>
+        <w:rPr>
+          <w:rFonts w:ascii="Bahnschrift" w:hAnsi="Bahnschrift"/>
+          <w:sz w:val="52"/>
+          <w:szCs w:val="52"/>
+        </w:rPr>
+        <w:t>Profesor: Prinzo, Mauricio.</w:t>
+      </w:r>
+      <w:r>
+        <w:rPr>
+          <w:rFonts w:ascii="Bahnschrift" w:hAnsi="Bahnschrift"/>
+          <w:sz w:val="52"/>
+          <w:szCs w:val="52"/>
+        </w:rPr>
+        <w:br/>
+        <w:t>Alumno: Lastra, Julian Marcos.</w:t>
+      </w:r>
+      <w:r>
+        <w:rPr>
+          <w:rFonts w:ascii="Bahnschrift" w:hAnsi="Bahnschrift"/>
+          <w:sz w:val="52"/>
+          <w:szCs w:val="52"/>
+        </w:rPr>
         <w:br w:type="page"/>
       </w:r>
     </w:p>
     <w:p>
-      <w:r>
+      <w:pPr>
+        <w:rPr>
+          <w:b/>
+          <w:bCs/>
+          <w:sz w:val="24"/>
+          <w:szCs w:val="24"/>
+          <w:u w:val="single"/>
+        </w:rPr>
+      </w:pPr>
+      <w:r>
+        <w:rPr>
+          <w:b/>
+          <w:bCs/>
+          <w:sz w:val="24"/>
+          <w:szCs w:val="24"/>
+          <w:u w:val="single"/>
+        </w:rPr>
         <w:lastRenderedPageBreak/>
         <w:t>Consigna del trabajo:</w:t>
       </w:r>
@@ -30,18 +174,33 @@
       </w:r>
       <w:r>
         <w:br/>
-        <w:t>El mismo formará parte de un sistema para la gestión del Stock de un emprendimiento familiar de Jabones que en un futuro se expandirá a otros productos (tomar esto ultimo en cuenta para el desarrollo del programa).</w:t>
+        <w:t xml:space="preserve">El mismo formará parte de un sistema para la gestión del Stock de un emprendimiento familiar de Jabones que en un futuro se expandirá a otros productos (tomar esto </w:t>
+      </w:r>
+      <w:r>
+        <w:t>último</w:t>
+      </w:r>
+      <w:r>
+        <w:t xml:space="preserve"> en cuenta para el desarrollo del programa).</w:t>
       </w:r>
       <w:r>
         <w:br/>
       </w:r>
       <w:r>
         <w:br/>
-        <w:t>Se requiere que el programa pueda modificar sus diferentes stock, tanto como insertar nuevos productos, modificar los actuales y eliminar.</w:t>
-      </w:r>
-    </w:p>
-    <w:p>
-      <w:r>
+        <w:t xml:space="preserve">Se requiere que el programa pueda modificar </w:t>
+      </w:r>
+      <w:r>
+        <w:t>su diferente stock</w:t>
+      </w:r>
+      <w:r>
+        <w:t>, tanto como insertar nuevos productos, modificar los actuales y eliminar.</w:t>
+      </w:r>
+    </w:p>
+    <w:p>
+      <w:r>
+        <w:rPr>
+          <w:u w:val="single"/>
+        </w:rPr>
         <w:t>Stock:</w:t>
       </w:r>
       <w:r>
@@ -53,10 +212,23 @@
         <w:t>Se requiere que el programa pueda almacenar la información relevante de los clientes</w:t>
       </w:r>
       <w:r>
+        <w:t>.</w:t>
+      </w:r>
+      <w:r>
         <w:br/>
       </w:r>
       <w:r>
+        <w:t>Se requiere que el programa pueda tener el control de acceso de los usuarios.</w:t>
+      </w:r>
+    </w:p>
+    <w:p>
+      <w:r>
         <w:br/>
+      </w:r>
+      <w:r>
+        <w:rPr>
+          <w:u w:val="single"/>
+        </w:rPr>
         <w:t>Informes:</w:t>
       </w:r>
       <w:r>
@@ -65,50 +237,97 @@
       </w:r>
       <w:r>
         <w:br/>
+      </w:r>
+      <w:r>
+        <w:br/>
+      </w:r>
+      <w:r>
+        <w:t xml:space="preserve">       </w:t>
+      </w:r>
+      <w:r>
         <w:t>1. Jabones:</w:t>
       </w:r>
     </w:p>
     <w:p>
+      <w:pPr>
+        <w:pStyle w:val="Prrafodelista"/>
+        <w:numPr>
+          <w:ilvl w:val="0"/>
+          <w:numId w:val="1"/>
+        </w:numPr>
+      </w:pPr>
       <w:r>
         <w:t>Cantidad de Jabones por Aroma</w:t>
       </w:r>
+    </w:p>
+    <w:p>
+      <w:pPr>
+        <w:pStyle w:val="Prrafodelista"/>
+        <w:numPr>
+          <w:ilvl w:val="0"/>
+          <w:numId w:val="1"/>
+        </w:numPr>
+      </w:pPr>
+      <w:r>
+        <w:t>Cantidad de Jabones por Color</w:t>
+      </w:r>
+    </w:p>
+    <w:p>
+      <w:pPr>
+        <w:pStyle w:val="Prrafodelista"/>
+        <w:numPr>
+          <w:ilvl w:val="0"/>
+          <w:numId w:val="1"/>
+        </w:numPr>
+      </w:pPr>
+      <w:r>
+        <w:t>Cantidad de Jabones por Base</w:t>
+      </w:r>
+    </w:p>
+    <w:p>
+      <w:pPr>
+        <w:ind w:left="360"/>
+      </w:pPr>
+      <w:r>
+        <w:t>2. Clientes:</w:t>
+      </w:r>
       <w:r>
         <w:br/>
-        <w:t>Cantidad de Jabones por Color</w:t>
-      </w:r>
-      <w:r>
-        <w:br/>
-        <w:t>Cantidad de Jabones por Base</w:t>
-      </w:r>
-      <w:r>
-        <w:br/>
-      </w:r>
-      <w:r>
-        <w:br/>
-        <w:t>2. Clientes:</w:t>
-      </w:r>
-      <w:r>
-        <w:br/>
-      </w:r>
-      <w:r>
-        <w:br/>
+      </w:r>
+    </w:p>
+    <w:p>
+      <w:pPr>
+        <w:pStyle w:val="Prrafodelista"/>
+        <w:numPr>
+          <w:ilvl w:val="0"/>
+          <w:numId w:val="1"/>
+        </w:numPr>
+      </w:pPr>
+      <w:r>
         <w:t>Cantidad de clientes por Localidad</w:t>
       </w:r>
-      <w:r>
-        <w:br/>
-        <w:t xml:space="preserve">Cantidad de clientes por Facebook &gt; </w:t>
-      </w:r>
-      <w:r>
-        <w:t xml:space="preserve">Si tiene </w:t>
-      </w:r>
-      <w:r>
-        <w:t>Facebook</w:t>
-      </w:r>
-      <w:r>
-        <w:t xml:space="preserve"> se cuenta como cliente de la plataforma.</w:t>
-      </w:r>
-      <w:r>
-        <w:br/>
+    </w:p>
+    <w:p>
+      <w:pPr>
+        <w:pStyle w:val="Prrafodelista"/>
+        <w:numPr>
+          <w:ilvl w:val="0"/>
+          <w:numId w:val="1"/>
+        </w:numPr>
+      </w:pPr>
+      <w:r>
+        <w:t>Cantidad de clientes por Facebook &gt; Si tiene Facebook se cuenta como cliente de la plataforma.</w:t>
+      </w:r>
+    </w:p>
+    <w:p>
+      <w:pPr>
+        <w:pStyle w:val="Prrafodelista"/>
+        <w:numPr>
+          <w:ilvl w:val="0"/>
+          <w:numId w:val="1"/>
+        </w:numPr>
+      </w:pPr>
+      <w:r>
         <w:t>Cantidad de clientes por Instagram &gt; Si tiene Instagram se cuenta como cliente de la plataforma.</w:t>
       </w:r>
     </w:p>
@@ -142,7 +361,7 @@
                     </pic:cNvPicPr>
                   </pic:nvPicPr>
                   <pic:blipFill>
-                    <a:blip r:embed="rId4">
+                    <a:blip r:embed="rId6">
                       <a:extLst>
                         <a:ext uri="{28A0092B-C50C-407E-A947-70E740481C1C}">
                           <a14:useLocalDpi xmlns:a14="http://schemas.microsoft.com/office/drawing/2010/main" val="0"/>
@@ -197,7 +416,7 @@
                     </pic:cNvPicPr>
                   </pic:nvPicPr>
                   <pic:blipFill>
-                    <a:blip r:embed="rId5">
+                    <a:blip r:embed="rId7">
                       <a:extLst>
                         <a:ext uri="{28A0092B-C50C-407E-A947-70E740481C1C}">
                           <a14:useLocalDpi xmlns:a14="http://schemas.microsoft.com/office/drawing/2010/main" val="0"/>
@@ -237,6 +456,127 @@
     </w:sectPr>
   </w:body>
 </w:document>
+</file>
+
+<file path=word/numbering.xml><?xml version="1.0" encoding="utf-8"?>
+<w:numbering xmlns:wpc="http://schemas.microsoft.com/office/word/2010/wordprocessingCanvas" xmlns:cx="http://schemas.microsoft.com/office/drawing/2014/chartex" xmlns:cx1="http://schemas.microsoft.com/office/drawing/2015/9/8/chartex" xmlns:cx2="http://schemas.microsoft.com/office/drawing/2015/10/21/chartex" xmlns:cx3="http://schemas.microsoft.com/office/drawing/2016/5/9/chartex" xmlns:cx4="http://schemas.microsoft.com/office/drawing/2016/5/10/chartex" xmlns:cx5="http://schemas.microsoft.com/office/drawing/2016/5/11/chartex" xmlns:cx6="http://schemas.microsoft.com/office/drawing/2016/5/12/chartex" xmlns:cx7="http://schemas.microsoft.com/office/drawing/2016/5/13/chartex" xmlns:cx8="http://schemas.microsoft.com/office/drawing/2016/5/14/chartex" xmlns:mc="http://schemas.openxmlformats.org/markup-compatibility/2006" xmlns:aink="http://schemas.microsoft.com/office/drawing/2016/ink" xmlns:am3d="http://schemas.microsoft.com/office/drawing/2017/model3d" xmlns:o="urn:schemas-microsoft-com:office:office" xmlns:r="http://schemas.openxmlformats.org/officeDocument/2006/relationships" xmlns:m="http://schemas.openxmlformats.org/officeDocument/2006/math" xmlns:v="urn:schemas-microsoft-com:vml" xmlns:wp14="http://schemas.microsoft.com/office/word/2010/wordprocessingDrawing" xmlns:wp="http://schemas.openxmlformats.org/drawingml/2006/wordprocessingDrawing" xmlns:w10="urn:schemas-microsoft-com:office:word" xmlns:w="http://schemas.openxmlformats.org/wordprocessingml/2006/main" xmlns:w14="http://schemas.microsoft.com/office/word/2010/wordml" xmlns:w15="http://schemas.microsoft.com/office/word/2012/wordml" xmlns:w16cex="http://schemas.microsoft.com/office/word/2018/wordml/cex" xmlns:w16cid="http://schemas.microsoft.com/office/word/2016/wordml/cid" xmlns:w16="http://schemas.microsoft.com/office/word/2018/wordml" xmlns:w16se="http://schemas.microsoft.com/office/word/2015/wordml/symex" xmlns:wpg="http://schemas.microsoft.com/office/word/2010/wordprocessingGroup" xmlns:wpi="http://schemas.microsoft.com/office/word/2010/wordprocessingInk" xmlns:wne="http://schemas.microsoft.com/office/word/2006/wordml" xmlns:wps="http://schemas.microsoft.com/office/word/2010/wordprocessingShape" mc:Ignorable="w14 w15 w16se w16cid w16 w16cex wp14">
+  <w:abstractNum w:abstractNumId="0" w15:restartNumberingAfterBreak="0">
+    <w:nsid w:val="4DCE17E6"/>
+    <w:multiLevelType w:val="hybridMultilevel"/>
+    <w:tmpl w:val="38AEC9E0"/>
+    <w:lvl w:ilvl="0" w:tplc="2C0A0001">
+      <w:start w:val="1"/>
+      <w:numFmt w:val="bullet"/>
+      <w:lvlText w:val=""/>
+      <w:lvlJc w:val="left"/>
+      <w:pPr>
+        <w:ind w:left="720" w:hanging="360"/>
+      </w:pPr>
+      <w:rPr>
+        <w:rFonts w:ascii="Symbol" w:hAnsi="Symbol" w:hint="default"/>
+      </w:rPr>
+    </w:lvl>
+    <w:lvl w:ilvl="1" w:tplc="2C0A0003" w:tentative="1">
+      <w:start w:val="1"/>
+      <w:numFmt w:val="bullet"/>
+      <w:lvlText w:val="o"/>
+      <w:lvlJc w:val="left"/>
+      <w:pPr>
+        <w:ind w:left="1440" w:hanging="360"/>
+      </w:pPr>
+      <w:rPr>
+        <w:rFonts w:ascii="Courier New" w:hAnsi="Courier New" w:cs="Courier New" w:hint="default"/>
+      </w:rPr>
+    </w:lvl>
+    <w:lvl w:ilvl="2" w:tplc="2C0A0005" w:tentative="1">
+      <w:start w:val="1"/>
+      <w:numFmt w:val="bullet"/>
+      <w:lvlText w:val=""/>
+      <w:lvlJc w:val="left"/>
+      <w:pPr>
+        <w:ind w:left="2160" w:hanging="360"/>
+      </w:pPr>
+      <w:rPr>
+        <w:rFonts w:ascii="Wingdings" w:hAnsi="Wingdings" w:hint="default"/>
+      </w:rPr>
+    </w:lvl>
+    <w:lvl w:ilvl="3" w:tplc="2C0A0001" w:tentative="1">
+      <w:start w:val="1"/>
+      <w:numFmt w:val="bullet"/>
+      <w:lvlText w:val=""/>
+      <w:lvlJc w:val="left"/>
+      <w:pPr>
+        <w:ind w:left="2880" w:hanging="360"/>
+      </w:pPr>
+      <w:rPr>
+        <w:rFonts w:ascii="Symbol" w:hAnsi="Symbol" w:hint="default"/>
+      </w:rPr>
+    </w:lvl>
+    <w:lvl w:ilvl="4" w:tplc="2C0A0003" w:tentative="1">
+      <w:start w:val="1"/>
+      <w:numFmt w:val="bullet"/>
+      <w:lvlText w:val="o"/>
+      <w:lvlJc w:val="left"/>
+      <w:pPr>
+        <w:ind w:left="3600" w:hanging="360"/>
+      </w:pPr>
+      <w:rPr>
+        <w:rFonts w:ascii="Courier New" w:hAnsi="Courier New" w:cs="Courier New" w:hint="default"/>
+      </w:rPr>
+    </w:lvl>
+    <w:lvl w:ilvl="5" w:tplc="2C0A0005" w:tentative="1">
+      <w:start w:val="1"/>
+      <w:numFmt w:val="bullet"/>
+      <w:lvlText w:val=""/>
+      <w:lvlJc w:val="left"/>
+      <w:pPr>
+        <w:ind w:left="4320" w:hanging="360"/>
+      </w:pPr>
+      <w:rPr>
+        <w:rFonts w:ascii="Wingdings" w:hAnsi="Wingdings" w:hint="default"/>
+      </w:rPr>
+    </w:lvl>
+    <w:lvl w:ilvl="6" w:tplc="2C0A0001" w:tentative="1">
+      <w:start w:val="1"/>
+      <w:numFmt w:val="bullet"/>
+      <w:lvlText w:val=""/>
+      <w:lvlJc w:val="left"/>
+      <w:pPr>
+        <w:ind w:left="5040" w:hanging="360"/>
+      </w:pPr>
+      <w:rPr>
+        <w:rFonts w:ascii="Symbol" w:hAnsi="Symbol" w:hint="default"/>
+      </w:rPr>
+    </w:lvl>
+    <w:lvl w:ilvl="7" w:tplc="2C0A0003" w:tentative="1">
+      <w:start w:val="1"/>
+      <w:numFmt w:val="bullet"/>
+      <w:lvlText w:val="o"/>
+      <w:lvlJc w:val="left"/>
+      <w:pPr>
+        <w:ind w:left="5760" w:hanging="360"/>
+      </w:pPr>
+      <w:rPr>
+        <w:rFonts w:ascii="Courier New" w:hAnsi="Courier New" w:cs="Courier New" w:hint="default"/>
+      </w:rPr>
+    </w:lvl>
+    <w:lvl w:ilvl="8" w:tplc="2C0A0005" w:tentative="1">
+      <w:start w:val="1"/>
+      <w:numFmt w:val="bullet"/>
+      <w:lvlText w:val=""/>
+      <w:lvlJc w:val="left"/>
+      <w:pPr>
+        <w:ind w:left="6480" w:hanging="360"/>
+      </w:pPr>
+      <w:rPr>
+        <w:rFonts w:ascii="Wingdings" w:hAnsi="Wingdings" w:hint="default"/>
+      </w:rPr>
+    </w:lvl>
+  </w:abstractNum>
+  <w:num w:numId="1">
+    <w:abstractNumId w:val="0"/>
+  </w:num>
+</w:numbering>
 </file>
 
 <file path=word/styles.xml><?xml version="1.0" encoding="utf-8"?>
@@ -665,6 +1005,17 @@
     <w:semiHidden/>
     <w:unhideWhenUsed/>
   </w:style>
+  <w:style w:type="paragraph" w:styleId="Prrafodelista">
+    <w:name w:val="List Paragraph"/>
+    <w:basedOn w:val="Normal"/>
+    <w:uiPriority w:val="34"/>
+    <w:qFormat/>
+    <w:rsid w:val="00E5576E"/>
+    <w:pPr>
+      <w:ind w:left="720"/>
+      <w:contextualSpacing/>
+    </w:pPr>
+  </w:style>
 </w:styles>
 </file>
 

</xml_diff>